<commit_message>
updated meeting notes log, wed 22.03
</commit_message>
<xml_diff>
--- a/MeetingNotes.docx
+++ b/MeetingNotes.docx
@@ -1,6 +1,6 @@
 
 <file path=word/document.xml><?xml version="1.0" encoding="utf-8"?>
-<w:document xmlns:wpc="http://schemas.microsoft.com/office/word/2010/wordprocessingCanvas" xmlns:cx="http://schemas.microsoft.com/office/drawing/2014/chartex" xmlns:cx1="http://schemas.microsoft.com/office/drawing/2015/9/8/chartex" xmlns:cx2="http://schemas.microsoft.com/office/drawing/2015/10/21/chartex" xmlns:cx3="http://schemas.microsoft.com/office/drawing/2016/5/9/chartex" xmlns:cx4="http://schemas.microsoft.com/office/drawing/2016/5/10/chartex" xmlns:cx5="http://schemas.microsoft.com/office/drawing/2016/5/11/chartex" xmlns:mc="http://schemas.openxmlformats.org/markup-compatibility/2006" xmlns:o="urn:schemas-microsoft-com:office:office" xmlns:r="http://schemas.openxmlformats.org/officeDocument/2006/relationships" xmlns:m="http://schemas.openxmlformats.org/officeDocument/2006/math" xmlns:v="urn:schemas-microsoft-com:vml" xmlns:wp14="http://schemas.microsoft.com/office/word/2010/wordprocessingDrawing" xmlns:wp="http://schemas.openxmlformats.org/drawingml/2006/wordprocessingDrawing" xmlns:w10="urn:schemas-microsoft-com:office:word" xmlns:w="http://schemas.openxmlformats.org/wordprocessingml/2006/main" xmlns:w14="http://schemas.microsoft.com/office/word/2010/wordml" xmlns:w15="http://schemas.microsoft.com/office/word/2012/wordml" xmlns:w16se="http://schemas.microsoft.com/office/word/2015/wordml/symex" xmlns:wpg="http://schemas.microsoft.com/office/word/2010/wordprocessingGroup" xmlns:wpi="http://schemas.microsoft.com/office/word/2010/wordprocessingInk" xmlns:wne="http://schemas.microsoft.com/office/word/2006/wordml" xmlns:wps="http://schemas.microsoft.com/office/word/2010/wordprocessingShape" mc:Ignorable="w14 w15 w16se wp14">
+<w:document xmlns:wpc="http://schemas.microsoft.com/office/word/2010/wordprocessingCanvas" xmlns:cx="http://schemas.microsoft.com/office/drawing/2014/chartex" xmlns:cx1="http://schemas.microsoft.com/office/drawing/2015/9/8/chartex" xmlns:cx2="http://schemas.microsoft.com/office/drawing/2015/10/21/chartex" xmlns:cx3="http://schemas.microsoft.com/office/drawing/2016/5/9/chartex" xmlns:cx4="http://schemas.microsoft.com/office/drawing/2016/5/10/chartex" xmlns:cx5="http://schemas.microsoft.com/office/drawing/2016/5/11/chartex" xmlns:cx6="http://schemas.microsoft.com/office/drawing/2016/5/12/chartex" xmlns:cx7="http://schemas.microsoft.com/office/drawing/2016/5/13/chartex" xmlns:cx8="http://schemas.microsoft.com/office/drawing/2016/5/14/chartex" xmlns:mc="http://schemas.openxmlformats.org/markup-compatibility/2006" xmlns:o="urn:schemas-microsoft-com:office:office" xmlns:r="http://schemas.openxmlformats.org/officeDocument/2006/relationships" xmlns:m="http://schemas.openxmlformats.org/officeDocument/2006/math" xmlns:v="urn:schemas-microsoft-com:vml" xmlns:wp14="http://schemas.microsoft.com/office/word/2010/wordprocessingDrawing" xmlns:wp="http://schemas.openxmlformats.org/drawingml/2006/wordprocessingDrawing" xmlns:w10="urn:schemas-microsoft-com:office:word" xmlns:w="http://schemas.openxmlformats.org/wordprocessingml/2006/main" xmlns:w14="http://schemas.microsoft.com/office/word/2010/wordml" xmlns:w15="http://schemas.microsoft.com/office/word/2012/wordml" xmlns:w16se="http://schemas.microsoft.com/office/word/2015/wordml/symex" xmlns:wpg="http://schemas.microsoft.com/office/word/2010/wordprocessingGroup" xmlns:wpi="http://schemas.microsoft.com/office/word/2010/wordprocessingInk" xmlns:wne="http://schemas.microsoft.com/office/word/2006/wordml" xmlns:wps="http://schemas.microsoft.com/office/word/2010/wordprocessingShape" mc:Ignorable="w14 w15 w16se wp14">
   <w:body>
     <w:p>
       <w:pPr>
@@ -33,37 +33,36 @@
           <w:b/>
           <w:highlight w:val="yellow"/>
         </w:rPr>
-        <w:t xml:space="preserve">06-03-17 </w:t>
-      </w:r>
-      <w:r>
-        <w:rPr>
-          <w:b/>
-          <w:highlight w:val="yellow"/>
-        </w:rPr>
-        <w:t xml:space="preserve">MONDAY MEETING </w:t>
-      </w:r>
-      <w:r>
-        <w:rPr>
-          <w:b/>
-          <w:highlight w:val="yellow"/>
-        </w:rPr>
-        <w:t>1</w:t>
-      </w:r>
-    </w:p>
-    <w:p>
-      <w:pPr>
-        <w:spacing w:after="0"/>
-      </w:pPr>
-    </w:p>
-    <w:p>
-      <w:pPr>
-        <w:spacing w:after="0"/>
-      </w:pPr>
-      <w:r>
-        <w:t>First meeting on setup of com</w:t>
-      </w:r>
-      <w:r>
-        <w:t>ms systems, JCDecaux, API, git</w:t>
+        <w:t>06-03-17 MONDAY MEETING 1</w:t>
+      </w:r>
+    </w:p>
+    <w:p>
+      <w:pPr>
+        <w:spacing w:after="0"/>
+      </w:pPr>
+    </w:p>
+    <w:p>
+      <w:pPr>
+        <w:spacing w:after="0"/>
+      </w:pPr>
+      <w:r>
+        <w:t xml:space="preserve">First meeting on setup of </w:t>
+      </w:r>
+      <w:proofErr w:type="spellStart"/>
+      <w:r>
+        <w:t>comms</w:t>
+      </w:r>
+      <w:proofErr w:type="spellEnd"/>
+      <w:r>
+        <w:t xml:space="preserve"> systems, </w:t>
+      </w:r>
+      <w:proofErr w:type="spellStart"/>
+      <w:r>
+        <w:t>JCDecaux</w:t>
+      </w:r>
+      <w:proofErr w:type="spellEnd"/>
+      <w:r>
+        <w:t>, API, git</w:t>
       </w:r>
     </w:p>
     <w:p>
@@ -92,7 +91,15 @@
         <w:spacing w:after="0"/>
       </w:pPr>
       <w:r>
-        <w:t>DM: Github, JSON</w:t>
+        <w:t xml:space="preserve">DM: </w:t>
+      </w:r>
+      <w:proofErr w:type="spellStart"/>
+      <w:r>
+        <w:t>Github</w:t>
+      </w:r>
+      <w:proofErr w:type="spellEnd"/>
+      <w:r>
+        <w:t>, JSON</w:t>
       </w:r>
     </w:p>
     <w:p>
@@ -200,7 +207,15 @@
         <w:ind w:left="720"/>
       </w:pPr>
       <w:r>
-        <w:t>o    Understand gitignore with certain files if they are missing.</w:t>
+        <w:t xml:space="preserve">o    Understand </w:t>
+      </w:r>
+      <w:proofErr w:type="spellStart"/>
+      <w:r>
+        <w:t>gitignore</w:t>
+      </w:r>
+      <w:proofErr w:type="spellEnd"/>
+      <w:r>
+        <w:t xml:space="preserve"> with certain files if they are missing.</w:t>
       </w:r>
     </w:p>
     <w:p>
@@ -275,8 +290,13 @@
         <w:contextualSpacing/>
       </w:pPr>
       <w:r>
-        <w:t xml:space="preserve">   API already done for JCDecaux</w:t>
-      </w:r>
+        <w:t xml:space="preserve">   API already done for </w:t>
+      </w:r>
+      <w:proofErr w:type="spellStart"/>
+      <w:r>
+        <w:t>JCDecaux</w:t>
+      </w:r>
+      <w:proofErr w:type="spellEnd"/>
     </w:p>
     <w:p>
       <w:pPr>
@@ -319,8 +339,13 @@
         <w:ind w:left="720"/>
       </w:pPr>
       <w:r>
-        <w:t>o    SqlLite</w:t>
-      </w:r>
+        <w:t xml:space="preserve">o    </w:t>
+      </w:r>
+      <w:proofErr w:type="spellStart"/>
+      <w:r>
+        <w:t>SqlLite</w:t>
+      </w:r>
+      <w:proofErr w:type="spellEnd"/>
     </w:p>
     <w:p>
       <w:pPr>
@@ -412,16 +437,7 @@
           <w:highlight w:val="yellow"/>
         </w:rPr>
         <w:lastRenderedPageBreak/>
-        <w:t>09.03.17</w:t>
-      </w:r>
-      <w:r>
-        <w:rPr>
-          <w:rFonts w:ascii="Arial" w:hAnsi="Arial" w:cs="Arial"/>
-          <w:b/>
-          <w:sz w:val="20"/>
-          <w:highlight w:val="yellow"/>
-        </w:rPr>
-        <w:t xml:space="preserve"> </w:t>
+        <w:t xml:space="preserve">09.03.17 </w:t>
       </w:r>
       <w:r>
         <w:rPr>
@@ -759,7 +775,23 @@
           <w:rFonts w:ascii="Arial" w:hAnsi="Arial" w:cs="Arial"/>
           <w:sz w:val="20"/>
         </w:rPr>
-        <w:t xml:space="preserve"> Have json data parsed into the website. </w:t>
+        <w:t xml:space="preserve"> Have </w:t>
+      </w:r>
+      <w:proofErr w:type="spellStart"/>
+      <w:r>
+        <w:rPr>
+          <w:rFonts w:ascii="Arial" w:hAnsi="Arial" w:cs="Arial"/>
+          <w:sz w:val="20"/>
+        </w:rPr>
+        <w:t>json</w:t>
+      </w:r>
+      <w:proofErr w:type="spellEnd"/>
+      <w:r>
+        <w:rPr>
+          <w:rFonts w:ascii="Arial" w:hAnsi="Arial" w:cs="Arial"/>
+          <w:sz w:val="20"/>
+        </w:rPr>
+        <w:t xml:space="preserve"> data parsed into the website. </w:t>
       </w:r>
       <w:r>
         <w:rPr>
@@ -795,15 +827,43 @@
           <w:b/>
           <w:sz w:val="20"/>
         </w:rPr>
-        <w:t xml:space="preserve">reate sql database from static </w:t>
-      </w:r>
-      <w:r>
-        <w:rPr>
-          <w:rFonts w:ascii="Arial" w:hAnsi="Arial" w:cs="Arial"/>
-          <w:b/>
-          <w:sz w:val="20"/>
-        </w:rPr>
-        <w:t xml:space="preserve">json file- </w:t>
+        <w:t xml:space="preserve">reate </w:t>
+      </w:r>
+      <w:proofErr w:type="spellStart"/>
+      <w:r>
+        <w:rPr>
+          <w:rFonts w:ascii="Arial" w:hAnsi="Arial" w:cs="Arial"/>
+          <w:b/>
+          <w:sz w:val="20"/>
+        </w:rPr>
+        <w:t>sql</w:t>
+      </w:r>
+      <w:proofErr w:type="spellEnd"/>
+      <w:r>
+        <w:rPr>
+          <w:rFonts w:ascii="Arial" w:hAnsi="Arial" w:cs="Arial"/>
+          <w:b/>
+          <w:sz w:val="20"/>
+        </w:rPr>
+        <w:t xml:space="preserve"> database from static </w:t>
+      </w:r>
+      <w:proofErr w:type="spellStart"/>
+      <w:r>
+        <w:rPr>
+          <w:rFonts w:ascii="Arial" w:hAnsi="Arial" w:cs="Arial"/>
+          <w:b/>
+          <w:sz w:val="20"/>
+        </w:rPr>
+        <w:t>json</w:t>
+      </w:r>
+      <w:proofErr w:type="spellEnd"/>
+      <w:r>
+        <w:rPr>
+          <w:rFonts w:ascii="Arial" w:hAnsi="Arial" w:cs="Arial"/>
+          <w:b/>
+          <w:sz w:val="20"/>
+        </w:rPr>
+        <w:t xml:space="preserve"> file- </w:t>
       </w:r>
       <w:r>
         <w:rPr>
@@ -834,7 +894,25 @@
           <w:b/>
           <w:sz w:val="20"/>
         </w:rPr>
-        <w:t>Design structure of database for sql database.</w:t>
+        <w:t xml:space="preserve">Design structure of database for </w:t>
+      </w:r>
+      <w:proofErr w:type="spellStart"/>
+      <w:r>
+        <w:rPr>
+          <w:rFonts w:ascii="Arial" w:hAnsi="Arial" w:cs="Arial"/>
+          <w:b/>
+          <w:sz w:val="20"/>
+        </w:rPr>
+        <w:t>sql</w:t>
+      </w:r>
+      <w:proofErr w:type="spellEnd"/>
+      <w:r>
+        <w:rPr>
+          <w:rFonts w:ascii="Arial" w:hAnsi="Arial" w:cs="Arial"/>
+          <w:b/>
+          <w:sz w:val="20"/>
+        </w:rPr>
+        <w:t xml:space="preserve"> database.</w:t>
       </w:r>
       <w:r>
         <w:rPr>
@@ -949,14 +1027,40 @@
           <w:b/>
           <w:sz w:val="20"/>
         </w:rPr>
-        <w:t>Tao and Darragh</w:t>
-      </w:r>
-      <w:r>
-        <w:rPr>
-          <w:rFonts w:ascii="Arial" w:hAnsi="Arial" w:cs="Arial"/>
-          <w:sz w:val="20"/>
-        </w:rPr>
-        <w:t>- Review the smartsheet, provide feedback to Cara.</w:t>
+        <w:t xml:space="preserve">Tao and </w:t>
+      </w:r>
+      <w:proofErr w:type="spellStart"/>
+      <w:r>
+        <w:rPr>
+          <w:rFonts w:ascii="Arial" w:hAnsi="Arial" w:cs="Arial"/>
+          <w:b/>
+          <w:sz w:val="20"/>
+        </w:rPr>
+        <w:t>Darragh</w:t>
+      </w:r>
+      <w:proofErr w:type="spellEnd"/>
+      <w:r>
+        <w:rPr>
+          <w:rFonts w:ascii="Arial" w:hAnsi="Arial" w:cs="Arial"/>
+          <w:sz w:val="20"/>
+        </w:rPr>
+        <w:t xml:space="preserve">- Review the </w:t>
+      </w:r>
+      <w:proofErr w:type="spellStart"/>
+      <w:r>
+        <w:rPr>
+          <w:rFonts w:ascii="Arial" w:hAnsi="Arial" w:cs="Arial"/>
+          <w:sz w:val="20"/>
+        </w:rPr>
+        <w:t>smartsheet</w:t>
+      </w:r>
+      <w:proofErr w:type="spellEnd"/>
+      <w:r>
+        <w:rPr>
+          <w:rFonts w:ascii="Arial" w:hAnsi="Arial" w:cs="Arial"/>
+          <w:sz w:val="20"/>
+        </w:rPr>
+        <w:t>, provide feedback to Cara.</w:t>
       </w:r>
     </w:p>
     <w:p>
@@ -1006,13 +1110,23 @@
           <w:sz w:val="20"/>
         </w:rPr>
       </w:pPr>
-      <w:r>
-        <w:rPr>
-          <w:rFonts w:ascii="Arial" w:hAnsi="Arial" w:cs="Arial"/>
-          <w:b/>
-          <w:sz w:val="20"/>
-        </w:rPr>
-        <w:t xml:space="preserve">Darragh </w:t>
+      <w:proofErr w:type="spellStart"/>
+      <w:r>
+        <w:rPr>
+          <w:rFonts w:ascii="Arial" w:hAnsi="Arial" w:cs="Arial"/>
+          <w:b/>
+          <w:sz w:val="20"/>
+        </w:rPr>
+        <w:t>Darragh</w:t>
+      </w:r>
+      <w:proofErr w:type="spellEnd"/>
+      <w:r>
+        <w:rPr>
+          <w:rFonts w:ascii="Arial" w:hAnsi="Arial" w:cs="Arial"/>
+          <w:b/>
+          <w:sz w:val="20"/>
+        </w:rPr>
+        <w:t xml:space="preserve"> </w:t>
       </w:r>
       <w:r>
         <w:rPr>
@@ -1026,14 +1140,30 @@
           <w:rFonts w:ascii="Arial" w:hAnsi="Arial" w:cs="Arial"/>
           <w:sz w:val="20"/>
         </w:rPr>
-        <w:t xml:space="preserve">  Turn parsed data into a sqll</w:t>
-      </w:r>
-      <w:r>
-        <w:rPr>
-          <w:rFonts w:ascii="Arial" w:hAnsi="Arial" w:cs="Arial"/>
-          <w:sz w:val="20"/>
-        </w:rPr>
-        <w:t xml:space="preserve">ite database. </w:t>
+        <w:t xml:space="preserve">  Turn parsed data into a </w:t>
+      </w:r>
+      <w:proofErr w:type="spellStart"/>
+      <w:r>
+        <w:rPr>
+          <w:rFonts w:ascii="Arial" w:hAnsi="Arial" w:cs="Arial"/>
+          <w:sz w:val="20"/>
+        </w:rPr>
+        <w:t>sqll</w:t>
+      </w:r>
+      <w:r>
+        <w:rPr>
+          <w:rFonts w:ascii="Arial" w:hAnsi="Arial" w:cs="Arial"/>
+          <w:sz w:val="20"/>
+        </w:rPr>
+        <w:t>ite</w:t>
+      </w:r>
+      <w:proofErr w:type="spellEnd"/>
+      <w:r>
+        <w:rPr>
+          <w:rFonts w:ascii="Arial" w:hAnsi="Arial" w:cs="Arial"/>
+          <w:sz w:val="20"/>
+        </w:rPr>
+        <w:t xml:space="preserve"> database. </w:t>
       </w:r>
     </w:p>
     <w:p>
@@ -1128,13 +1258,23 @@
           <w:sz w:val="20"/>
         </w:rPr>
       </w:pPr>
-      <w:r>
-        <w:rPr>
-          <w:rFonts w:ascii="Arial" w:hAnsi="Arial" w:cs="Arial"/>
-          <w:b/>
-          <w:sz w:val="20"/>
-        </w:rPr>
-        <w:t>Darragh-</w:t>
+      <w:proofErr w:type="spellStart"/>
+      <w:r>
+        <w:rPr>
+          <w:rFonts w:ascii="Arial" w:hAnsi="Arial" w:cs="Arial"/>
+          <w:b/>
+          <w:sz w:val="20"/>
+        </w:rPr>
+        <w:t>Darragh</w:t>
+      </w:r>
+      <w:proofErr w:type="spellEnd"/>
+      <w:r>
+        <w:rPr>
+          <w:rFonts w:ascii="Arial" w:hAnsi="Arial" w:cs="Arial"/>
+          <w:b/>
+          <w:sz w:val="20"/>
+        </w:rPr>
+        <w:t>-</w:t>
       </w:r>
       <w:r>
         <w:rPr>
@@ -1212,10 +1352,24 @@
           <w:rFonts w:ascii="Arial" w:hAnsi="Arial" w:cs="Arial"/>
           <w:sz w:val="20"/>
         </w:rPr>
-        <w:t xml:space="preserve">For other items, see smartsheet excel sheet. </w:t>
-      </w:r>
-      <w:bookmarkStart w:id="0" w:name="_GoBack"/>
-      <w:bookmarkEnd w:id="0"/>
+        <w:t xml:space="preserve">For other items, see </w:t>
+      </w:r>
+      <w:proofErr w:type="spellStart"/>
+      <w:r>
+        <w:rPr>
+          <w:rFonts w:ascii="Arial" w:hAnsi="Arial" w:cs="Arial"/>
+          <w:sz w:val="20"/>
+        </w:rPr>
+        <w:t>smartsheet</w:t>
+      </w:r>
+      <w:proofErr w:type="spellEnd"/>
+      <w:r>
+        <w:rPr>
+          <w:rFonts w:ascii="Arial" w:hAnsi="Arial" w:cs="Arial"/>
+          <w:sz w:val="20"/>
+        </w:rPr>
+        <w:t xml:space="preserve"> excel sheet. </w:t>
+      </w:r>
     </w:p>
     <w:p>
       <w:pPr>
@@ -1270,8 +1424,17 @@
           <w:rFonts w:ascii="Arial" w:hAnsi="Arial" w:cs="Arial"/>
           <w:sz w:val="20"/>
         </w:rPr>
-        <w:t xml:space="preserve"> and Darragh</w:t>
-      </w:r>
+        <w:t xml:space="preserve"> and </w:t>
+      </w:r>
+      <w:proofErr w:type="spellStart"/>
+      <w:r>
+        <w:rPr>
+          <w:rFonts w:ascii="Arial" w:hAnsi="Arial" w:cs="Arial"/>
+          <w:sz w:val="20"/>
+        </w:rPr>
+        <w:t>Darragh</w:t>
+      </w:r>
+      <w:proofErr w:type="spellEnd"/>
       <w:r>
         <w:rPr>
           <w:rFonts w:ascii="Arial" w:hAnsi="Arial" w:cs="Arial"/>
@@ -1304,7 +1467,23 @@
           <w:rFonts w:ascii="Arial" w:hAnsi="Arial" w:cs="Arial"/>
           <w:sz w:val="20"/>
         </w:rPr>
-        <w:t>Discussion, feedback on Github structure, management</w:t>
+        <w:t xml:space="preserve">Discussion, feedback on </w:t>
+      </w:r>
+      <w:proofErr w:type="spellStart"/>
+      <w:r>
+        <w:rPr>
+          <w:rFonts w:ascii="Arial" w:hAnsi="Arial" w:cs="Arial"/>
+          <w:sz w:val="20"/>
+        </w:rPr>
+        <w:t>Github</w:t>
+      </w:r>
+      <w:proofErr w:type="spellEnd"/>
+      <w:r>
+        <w:rPr>
+          <w:rFonts w:ascii="Arial" w:hAnsi="Arial" w:cs="Arial"/>
+          <w:sz w:val="20"/>
+        </w:rPr>
+        <w:t xml:space="preserve"> structure, management</w:t>
       </w:r>
     </w:p>
     <w:p>
@@ -1324,7 +1503,23 @@
           <w:rFonts w:ascii="Arial" w:hAnsi="Arial" w:cs="Arial"/>
           <w:sz w:val="20"/>
         </w:rPr>
-        <w:t xml:space="preserve">Progress on database with Darragh. Choosing SQLite </w:t>
+        <w:t xml:space="preserve">Progress on database with </w:t>
+      </w:r>
+      <w:proofErr w:type="spellStart"/>
+      <w:r>
+        <w:rPr>
+          <w:rFonts w:ascii="Arial" w:hAnsi="Arial" w:cs="Arial"/>
+          <w:sz w:val="20"/>
+        </w:rPr>
+        <w:t>Darragh</w:t>
+      </w:r>
+      <w:proofErr w:type="spellEnd"/>
+      <w:r>
+        <w:rPr>
+          <w:rFonts w:ascii="Arial" w:hAnsi="Arial" w:cs="Arial"/>
+          <w:sz w:val="20"/>
+        </w:rPr>
+        <w:t xml:space="preserve">. Choosing SQLite </w:t>
       </w:r>
     </w:p>
     <w:p>
@@ -1379,7 +1574,23 @@
           <w:rFonts w:ascii="Arial" w:hAnsi="Arial" w:cs="Arial"/>
           <w:sz w:val="20"/>
         </w:rPr>
-        <w:t xml:space="preserve"> of March with entire team and Product Owner, Satish Narodey.</w:t>
+        <w:t xml:space="preserve"> of March with entire team and Product Owner, Satish </w:t>
+      </w:r>
+      <w:proofErr w:type="spellStart"/>
+      <w:r>
+        <w:rPr>
+          <w:rFonts w:ascii="Arial" w:hAnsi="Arial" w:cs="Arial"/>
+          <w:sz w:val="20"/>
+        </w:rPr>
+        <w:t>Narodey</w:t>
+      </w:r>
+      <w:proofErr w:type="spellEnd"/>
+      <w:r>
+        <w:rPr>
+          <w:rFonts w:ascii="Arial" w:hAnsi="Arial" w:cs="Arial"/>
+          <w:sz w:val="20"/>
+        </w:rPr>
+        <w:t>.</w:t>
       </w:r>
     </w:p>
     <w:p>
@@ -1423,6 +1634,685 @@
           <w:sz w:val="20"/>
         </w:rPr>
         <w:t xml:space="preserve">of March. Review and retrospective to be scheduled. </w:t>
+      </w:r>
+    </w:p>
+    <w:p>
+      <w:pPr>
+        <w:rPr>
+          <w:rFonts w:ascii="Arial" w:hAnsi="Arial" w:cs="Arial"/>
+          <w:b/>
+          <w:sz w:val="20"/>
+        </w:rPr>
+      </w:pPr>
+      <w:r>
+        <w:rPr>
+          <w:rFonts w:ascii="Arial" w:hAnsi="Arial" w:cs="Arial"/>
+          <w:b/>
+          <w:sz w:val="20"/>
+          <w:highlight w:val="yellow"/>
+        </w:rPr>
+        <w:lastRenderedPageBreak/>
+        <w:t xml:space="preserve">22.03.17 Meeting 3 </w:t>
+      </w:r>
+      <w:r>
+        <w:rPr>
+          <w:rFonts w:ascii="Arial" w:hAnsi="Arial" w:cs="Arial"/>
+          <w:b/>
+          <w:sz w:val="20"/>
+          <w:highlight w:val="yellow"/>
+        </w:rPr>
+        <w:t>Notes</w:t>
+      </w:r>
+      <w:r>
+        <w:rPr>
+          <w:rFonts w:ascii="Arial" w:hAnsi="Arial" w:cs="Arial"/>
+          <w:b/>
+          <w:sz w:val="20"/>
+        </w:rPr>
+        <w:t xml:space="preserve"> </w:t>
+      </w:r>
+      <w:r>
+        <w:rPr>
+          <w:rFonts w:ascii="Arial" w:hAnsi="Arial" w:cs="Arial"/>
+          <w:b/>
+          <w:sz w:val="20"/>
+        </w:rPr>
+        <w:t xml:space="preserve">(Cara and </w:t>
+      </w:r>
+      <w:proofErr w:type="spellStart"/>
+      <w:r>
+        <w:rPr>
+          <w:rFonts w:ascii="Arial" w:hAnsi="Arial" w:cs="Arial"/>
+          <w:b/>
+          <w:sz w:val="20"/>
+        </w:rPr>
+        <w:t>Darragh</w:t>
+      </w:r>
+      <w:proofErr w:type="spellEnd"/>
+      <w:r>
+        <w:rPr>
+          <w:rFonts w:ascii="Arial" w:hAnsi="Arial" w:cs="Arial"/>
+          <w:b/>
+          <w:sz w:val="20"/>
+        </w:rPr>
+        <w:t>)</w:t>
+      </w:r>
+    </w:p>
+    <w:p>
+      <w:pPr>
+        <w:pBdr>
+          <w:bottom w:val="single" w:sz="4" w:space="1" w:color="auto"/>
+        </w:pBdr>
+        <w:rPr>
+          <w:rFonts w:ascii="Arial" w:hAnsi="Arial" w:cs="Arial"/>
+          <w:b/>
+          <w:sz w:val="20"/>
+        </w:rPr>
+      </w:pPr>
+      <w:r>
+        <w:rPr>
+          <w:rFonts w:ascii="Arial" w:hAnsi="Arial" w:cs="Arial"/>
+          <w:b/>
+          <w:sz w:val="20"/>
+        </w:rPr>
+        <w:t>Key Takeaways</w:t>
+      </w:r>
+    </w:p>
+    <w:p>
+      <w:pPr>
+        <w:rPr>
+          <w:rFonts w:ascii="Arial" w:hAnsi="Arial" w:cs="Arial"/>
+          <w:sz w:val="20"/>
+        </w:rPr>
+      </w:pPr>
+      <w:proofErr w:type="spellStart"/>
+      <w:r>
+        <w:rPr>
+          <w:rFonts w:ascii="Arial" w:hAnsi="Arial" w:cs="Arial"/>
+          <w:sz w:val="20"/>
+        </w:rPr>
+        <w:t>Darragh</w:t>
+      </w:r>
+      <w:proofErr w:type="spellEnd"/>
+      <w:r>
+        <w:rPr>
+          <w:rFonts w:ascii="Arial" w:hAnsi="Arial" w:cs="Arial"/>
+          <w:sz w:val="20"/>
+        </w:rPr>
+        <w:t xml:space="preserve"> went through JSON/SQL database work</w:t>
+      </w:r>
+      <w:r>
+        <w:rPr>
+          <w:rFonts w:ascii="Arial" w:hAnsi="Arial" w:cs="Arial"/>
+          <w:sz w:val="20"/>
+        </w:rPr>
+        <w:t xml:space="preserve">, static data </w:t>
+      </w:r>
+      <w:proofErr w:type="spellStart"/>
+      <w:r>
+        <w:rPr>
+          <w:rFonts w:ascii="Arial" w:hAnsi="Arial" w:cs="Arial"/>
+          <w:sz w:val="20"/>
+        </w:rPr>
+        <w:t>db</w:t>
+      </w:r>
+      <w:proofErr w:type="spellEnd"/>
+      <w:r>
+        <w:rPr>
+          <w:rFonts w:ascii="Arial" w:hAnsi="Arial" w:cs="Arial"/>
+          <w:sz w:val="20"/>
+        </w:rPr>
+        <w:t xml:space="preserve">, </w:t>
+      </w:r>
+      <w:r>
+        <w:rPr>
+          <w:rFonts w:ascii="Arial" w:hAnsi="Arial" w:cs="Arial"/>
+          <w:sz w:val="20"/>
+        </w:rPr>
+        <w:t>push</w:t>
+      </w:r>
+      <w:r>
+        <w:rPr>
+          <w:rFonts w:ascii="Arial" w:hAnsi="Arial" w:cs="Arial"/>
+          <w:sz w:val="20"/>
+        </w:rPr>
+        <w:t xml:space="preserve">ed </w:t>
+      </w:r>
+      <w:r>
+        <w:rPr>
+          <w:rFonts w:ascii="Arial" w:hAnsi="Arial" w:cs="Arial"/>
+          <w:sz w:val="20"/>
+        </w:rPr>
+        <w:t xml:space="preserve">DB </w:t>
+      </w:r>
+      <w:r>
+        <w:rPr>
+          <w:rFonts w:ascii="Arial" w:hAnsi="Arial" w:cs="Arial"/>
+          <w:sz w:val="20"/>
+        </w:rPr>
+        <w:t xml:space="preserve">files + </w:t>
+      </w:r>
+      <w:r>
+        <w:rPr>
+          <w:rFonts w:ascii="Arial" w:hAnsi="Arial" w:cs="Arial"/>
+          <w:sz w:val="20"/>
+        </w:rPr>
+        <w:t xml:space="preserve">doc to Git. </w:t>
+      </w:r>
+    </w:p>
+    <w:p>
+      <w:pPr>
+        <w:rPr>
+          <w:rFonts w:ascii="Arial" w:hAnsi="Arial" w:cs="Arial"/>
+          <w:sz w:val="20"/>
+        </w:rPr>
+      </w:pPr>
+      <w:r>
+        <w:rPr>
+          <w:rFonts w:ascii="Arial" w:hAnsi="Arial" w:cs="Arial"/>
+          <w:sz w:val="20"/>
+        </w:rPr>
+        <w:t xml:space="preserve">Sprint 2 </w:t>
+      </w:r>
+      <w:r>
+        <w:rPr>
+          <w:rFonts w:ascii="Arial" w:hAnsi="Arial" w:cs="Arial"/>
+          <w:sz w:val="20"/>
+        </w:rPr>
+        <w:t xml:space="preserve">is </w:t>
+      </w:r>
+      <w:r>
+        <w:rPr>
+          <w:rFonts w:ascii="Arial" w:hAnsi="Arial" w:cs="Arial"/>
+          <w:sz w:val="20"/>
+        </w:rPr>
+        <w:t>starting on Saturday, 25</w:t>
+      </w:r>
+      <w:r>
+        <w:rPr>
+          <w:rFonts w:ascii="Arial" w:hAnsi="Arial" w:cs="Arial"/>
+          <w:sz w:val="20"/>
+          <w:vertAlign w:val="superscript"/>
+        </w:rPr>
+        <w:t>th</w:t>
+      </w:r>
+      <w:r>
+        <w:rPr>
+          <w:rFonts w:ascii="Arial" w:hAnsi="Arial" w:cs="Arial"/>
+          <w:sz w:val="20"/>
+          <w:vertAlign w:val="superscript"/>
+        </w:rPr>
+        <w:t xml:space="preserve"> </w:t>
+      </w:r>
+      <w:r>
+        <w:rPr>
+          <w:rFonts w:ascii="Arial" w:hAnsi="Arial" w:cs="Arial"/>
+          <w:sz w:val="20"/>
+        </w:rPr>
+        <w:t>March.</w:t>
+      </w:r>
+      <w:r>
+        <w:rPr>
+          <w:rFonts w:ascii="Arial" w:hAnsi="Arial" w:cs="Arial"/>
+          <w:sz w:val="20"/>
+        </w:rPr>
+        <w:t xml:space="preserve"> Goals for Sprint 2: basic site displaying map and static data of stations. Site running on EC2, all DBs established. More goals to be determined in next meeting. </w:t>
+      </w:r>
+    </w:p>
+    <w:p>
+      <w:pPr>
+        <w:rPr>
+          <w:rFonts w:ascii="Arial" w:hAnsi="Arial" w:cs="Arial"/>
+          <w:sz w:val="20"/>
+        </w:rPr>
+      </w:pPr>
+      <w:r>
+        <w:rPr>
+          <w:rFonts w:ascii="Arial" w:hAnsi="Arial" w:cs="Arial"/>
+          <w:sz w:val="20"/>
+        </w:rPr>
+        <w:t xml:space="preserve">Need to get update on Tao’s progress and reassess backlog. </w:t>
+      </w:r>
+    </w:p>
+    <w:p>
+      <w:pPr>
+        <w:rPr>
+          <w:rFonts w:ascii="Arial" w:hAnsi="Arial" w:cs="Arial"/>
+          <w:sz w:val="20"/>
+        </w:rPr>
+      </w:pPr>
+      <w:r>
+        <w:rPr>
+          <w:rFonts w:ascii="Arial" w:hAnsi="Arial" w:cs="Arial"/>
+          <w:sz w:val="20"/>
+        </w:rPr>
+        <w:t xml:space="preserve">Tao nominated as next Scrum Master. </w:t>
+      </w:r>
+    </w:p>
+    <w:p>
+      <w:pPr>
+        <w:rPr>
+          <w:rFonts w:ascii="Arial" w:hAnsi="Arial" w:cs="Arial"/>
+          <w:b/>
+          <w:sz w:val="20"/>
+        </w:rPr>
+      </w:pPr>
+      <w:r>
+        <w:rPr>
+          <w:rFonts w:ascii="Arial" w:hAnsi="Arial" w:cs="Arial"/>
+          <w:b/>
+          <w:sz w:val="20"/>
+        </w:rPr>
+        <w:t>Tasks assigned:</w:t>
+      </w:r>
+    </w:p>
+    <w:p>
+      <w:pPr>
+        <w:rPr>
+          <w:rFonts w:ascii="Arial" w:hAnsi="Arial" w:cs="Arial"/>
+          <w:sz w:val="20"/>
+        </w:rPr>
+      </w:pPr>
+      <w:r>
+        <w:rPr>
+          <w:rFonts w:ascii="Arial" w:hAnsi="Arial" w:cs="Arial"/>
+          <w:b/>
+          <w:sz w:val="20"/>
+        </w:rPr>
+        <w:t>Cara:</w:t>
+      </w:r>
+      <w:r>
+        <w:rPr>
+          <w:rFonts w:ascii="Arial" w:hAnsi="Arial" w:cs="Arial"/>
+          <w:b/>
+          <w:sz w:val="20"/>
+        </w:rPr>
+        <w:t xml:space="preserve"> </w:t>
+      </w:r>
+      <w:r>
+        <w:rPr>
+          <w:rFonts w:ascii="Arial" w:hAnsi="Arial" w:cs="Arial"/>
+          <w:sz w:val="20"/>
+        </w:rPr>
+        <w:t>Work on annotating google map, adding station icons, parse, display static data.</w:t>
+      </w:r>
+      <w:r>
+        <w:rPr>
+          <w:rFonts w:ascii="Arial" w:hAnsi="Arial" w:cs="Arial"/>
+          <w:sz w:val="20"/>
+        </w:rPr>
+        <w:t xml:space="preserve"> Look at Chart</w:t>
+      </w:r>
+      <w:r>
+        <w:rPr>
+          <w:rFonts w:ascii="Arial" w:hAnsi="Arial" w:cs="Arial"/>
+          <w:sz w:val="20"/>
+        </w:rPr>
+        <w:t xml:space="preserve"> API for displaying temporal dynamic data.  </w:t>
+      </w:r>
+    </w:p>
+    <w:p>
+      <w:pPr>
+        <w:rPr>
+          <w:rFonts w:ascii="Arial" w:hAnsi="Arial" w:cs="Arial"/>
+          <w:sz w:val="20"/>
+        </w:rPr>
+      </w:pPr>
+      <w:proofErr w:type="spellStart"/>
+      <w:r>
+        <w:rPr>
+          <w:rFonts w:ascii="Arial" w:hAnsi="Arial" w:cs="Arial"/>
+          <w:b/>
+          <w:sz w:val="20"/>
+        </w:rPr>
+        <w:t>Darragh</w:t>
+      </w:r>
+      <w:proofErr w:type="spellEnd"/>
+      <w:r>
+        <w:rPr>
+          <w:rFonts w:ascii="Arial" w:hAnsi="Arial" w:cs="Arial"/>
+          <w:b/>
+          <w:sz w:val="20"/>
+        </w:rPr>
+        <w:t xml:space="preserve">: </w:t>
+      </w:r>
+      <w:r>
+        <w:rPr>
+          <w:rFonts w:ascii="Arial" w:hAnsi="Arial" w:cs="Arial"/>
+          <w:sz w:val="20"/>
+        </w:rPr>
+        <w:t>Make basic html/</w:t>
+      </w:r>
+      <w:proofErr w:type="spellStart"/>
+      <w:r>
+        <w:rPr>
+          <w:rFonts w:ascii="Arial" w:hAnsi="Arial" w:cs="Arial"/>
+          <w:sz w:val="20"/>
+        </w:rPr>
+        <w:t>css</w:t>
+      </w:r>
+      <w:proofErr w:type="spellEnd"/>
+      <w:r>
+        <w:rPr>
+          <w:rFonts w:ascii="Arial" w:hAnsi="Arial" w:cs="Arial"/>
+          <w:sz w:val="20"/>
+        </w:rPr>
+        <w:t xml:space="preserve"> structure for site. Import weather API data for database, add weather to DB design. </w:t>
+      </w:r>
+    </w:p>
+    <w:p>
+      <w:pPr>
+        <w:pBdr>
+          <w:bottom w:val="single" w:sz="4" w:space="1" w:color="auto"/>
+        </w:pBdr>
+        <w:rPr>
+          <w:rFonts w:ascii="Arial" w:hAnsi="Arial" w:cs="Arial"/>
+          <w:b/>
+          <w:sz w:val="20"/>
+        </w:rPr>
+      </w:pPr>
+      <w:r>
+        <w:rPr>
+          <w:rFonts w:ascii="Arial" w:hAnsi="Arial" w:cs="Arial"/>
+          <w:b/>
+          <w:sz w:val="20"/>
+        </w:rPr>
+        <w:t>To do</w:t>
+      </w:r>
+    </w:p>
+    <w:p>
+      <w:pPr>
+        <w:rPr>
+          <w:rFonts w:ascii="Arial" w:hAnsi="Arial" w:cs="Arial"/>
+          <w:b/>
+          <w:sz w:val="20"/>
+        </w:rPr>
+      </w:pPr>
+      <w:r>
+        <w:rPr>
+          <w:rFonts w:ascii="Arial" w:hAnsi="Arial" w:cs="Arial"/>
+          <w:b/>
+          <w:sz w:val="20"/>
+        </w:rPr>
+        <w:t>For Friday, end of Sprint 1:</w:t>
+      </w:r>
+    </w:p>
+    <w:p>
+      <w:pPr>
+        <w:rPr>
+          <w:rFonts w:ascii="Arial" w:hAnsi="Arial" w:cs="Arial"/>
+          <w:sz w:val="20"/>
+        </w:rPr>
+      </w:pPr>
+      <w:r>
+        <w:rPr>
+          <w:rFonts w:ascii="Arial" w:hAnsi="Arial" w:cs="Arial"/>
+          <w:b/>
+          <w:sz w:val="20"/>
+        </w:rPr>
+        <w:tab/>
+      </w:r>
+      <w:r>
+        <w:rPr>
+          <w:rFonts w:ascii="Arial" w:hAnsi="Arial" w:cs="Arial"/>
+          <w:sz w:val="20"/>
+        </w:rPr>
+        <w:t>Push map from weather project for webpage template (D)</w:t>
+      </w:r>
+    </w:p>
+    <w:p>
+      <w:pPr>
+        <w:rPr>
+          <w:rFonts w:ascii="Arial" w:hAnsi="Arial" w:cs="Arial"/>
+          <w:sz w:val="20"/>
+        </w:rPr>
+      </w:pPr>
+      <w:r>
+        <w:rPr>
+          <w:rFonts w:ascii="Arial" w:hAnsi="Arial" w:cs="Arial"/>
+          <w:sz w:val="20"/>
+        </w:rPr>
+        <w:tab/>
+        <w:t>Write up learning journals (all)</w:t>
+      </w:r>
+    </w:p>
+    <w:p>
+      <w:pPr>
+        <w:rPr>
+          <w:rFonts w:ascii="Arial" w:hAnsi="Arial" w:cs="Arial"/>
+          <w:sz w:val="20"/>
+        </w:rPr>
+      </w:pPr>
+      <w:r>
+        <w:rPr>
+          <w:rFonts w:ascii="Arial" w:hAnsi="Arial" w:cs="Arial"/>
+          <w:sz w:val="20"/>
+        </w:rPr>
+        <w:tab/>
+        <w:t>Update Trello board (Ca)</w:t>
+      </w:r>
+    </w:p>
+    <w:p>
+      <w:pPr>
+        <w:rPr>
+          <w:rFonts w:ascii="Arial" w:hAnsi="Arial" w:cs="Arial"/>
+          <w:b/>
+          <w:sz w:val="20"/>
+        </w:rPr>
+      </w:pPr>
+      <w:r>
+        <w:rPr>
+          <w:rFonts w:ascii="Arial" w:hAnsi="Arial" w:cs="Arial"/>
+          <w:b/>
+          <w:sz w:val="20"/>
+        </w:rPr>
+        <w:t>Sunday Group Meeting:</w:t>
+      </w:r>
+    </w:p>
+    <w:p>
+      <w:pPr>
+        <w:ind w:left="720"/>
+        <w:rPr>
+          <w:rFonts w:ascii="Arial" w:hAnsi="Arial" w:cs="Arial"/>
+          <w:sz w:val="20"/>
+        </w:rPr>
+      </w:pPr>
+      <w:r>
+        <w:rPr>
+          <w:rFonts w:ascii="Arial" w:hAnsi="Arial" w:cs="Arial"/>
+          <w:sz w:val="20"/>
+        </w:rPr>
+        <w:t>Detail all tasks in product backlog and give estimate times</w:t>
+      </w:r>
+      <w:r>
+        <w:rPr>
+          <w:rFonts w:ascii="Arial" w:hAnsi="Arial" w:cs="Arial"/>
+          <w:sz w:val="20"/>
+        </w:rPr>
+        <w:t xml:space="preserve"> (all)</w:t>
+      </w:r>
+    </w:p>
+    <w:p>
+      <w:pPr>
+        <w:ind w:left="720"/>
+        <w:rPr>
+          <w:rFonts w:ascii="Arial" w:hAnsi="Arial" w:cs="Arial"/>
+          <w:sz w:val="20"/>
+        </w:rPr>
+      </w:pPr>
+      <w:r>
+        <w:rPr>
+          <w:rFonts w:ascii="Arial" w:hAnsi="Arial" w:cs="Arial"/>
+          <w:sz w:val="20"/>
+        </w:rPr>
+        <w:t>Write 5-10 user stories (all)</w:t>
+      </w:r>
+    </w:p>
+    <w:p>
+      <w:pPr>
+        <w:ind w:left="720"/>
+        <w:rPr>
+          <w:rFonts w:ascii="Arial" w:hAnsi="Arial" w:cs="Arial"/>
+          <w:sz w:val="20"/>
+        </w:rPr>
+      </w:pPr>
+      <w:r>
+        <w:rPr>
+          <w:rFonts w:ascii="Arial" w:hAnsi="Arial" w:cs="Arial"/>
+          <w:sz w:val="20"/>
+        </w:rPr>
+        <w:t>Designate tasks for completion in Sprint 2 and Sprint 3</w:t>
+      </w:r>
+      <w:r>
+        <w:rPr>
+          <w:rFonts w:ascii="Arial" w:hAnsi="Arial" w:cs="Arial"/>
+          <w:sz w:val="20"/>
+        </w:rPr>
+        <w:t>, set goals for Sprint 2</w:t>
+      </w:r>
+      <w:r>
+        <w:rPr>
+          <w:rFonts w:ascii="Arial" w:hAnsi="Arial" w:cs="Arial"/>
+          <w:sz w:val="20"/>
+        </w:rPr>
+        <w:t xml:space="preserve"> (all)</w:t>
+      </w:r>
+    </w:p>
+    <w:p>
+      <w:pPr>
+        <w:ind w:left="720"/>
+        <w:rPr>
+          <w:rFonts w:ascii="Arial" w:hAnsi="Arial" w:cs="Arial"/>
+          <w:sz w:val="20"/>
+        </w:rPr>
+      </w:pPr>
+      <w:r>
+        <w:rPr>
+          <w:rFonts w:ascii="Arial" w:hAnsi="Arial" w:cs="Arial"/>
+          <w:sz w:val="20"/>
+        </w:rPr>
+        <w:t>S</w:t>
+      </w:r>
+      <w:r>
+        <w:rPr>
+          <w:rFonts w:ascii="Arial" w:hAnsi="Arial" w:cs="Arial"/>
+          <w:sz w:val="20"/>
+        </w:rPr>
+        <w:t>ummary of Sprint 1 as Scrum Master (Ca)</w:t>
+      </w:r>
+      <w:r>
+        <w:rPr>
+          <w:rFonts w:ascii="Arial" w:hAnsi="Arial" w:cs="Arial"/>
+          <w:sz w:val="20"/>
+        </w:rPr>
+        <w:t xml:space="preserve">, </w:t>
+      </w:r>
+    </w:p>
+    <w:p>
+      <w:pPr>
+        <w:ind w:left="720"/>
+        <w:rPr>
+          <w:rFonts w:ascii="Arial" w:hAnsi="Arial" w:cs="Arial"/>
+          <w:sz w:val="20"/>
+        </w:rPr>
+      </w:pPr>
+      <w:r>
+        <w:rPr>
+          <w:rFonts w:ascii="Arial" w:hAnsi="Arial" w:cs="Arial"/>
+          <w:sz w:val="20"/>
+        </w:rPr>
+        <w:t>R</w:t>
+      </w:r>
+      <w:r>
+        <w:rPr>
+          <w:rFonts w:ascii="Arial" w:hAnsi="Arial" w:cs="Arial"/>
+          <w:sz w:val="20"/>
+        </w:rPr>
+        <w:t>eview + retrospective</w:t>
+      </w:r>
+      <w:r>
+        <w:rPr>
+          <w:rFonts w:ascii="Arial" w:hAnsi="Arial" w:cs="Arial"/>
+          <w:sz w:val="20"/>
+        </w:rPr>
+        <w:t>, discussion improvements to dev process</w:t>
+      </w:r>
+    </w:p>
+    <w:p>
+      <w:pPr>
+        <w:rPr>
+          <w:rFonts w:ascii="Arial" w:hAnsi="Arial" w:cs="Arial"/>
+          <w:b/>
+          <w:sz w:val="20"/>
+        </w:rPr>
+      </w:pPr>
+    </w:p>
+    <w:p>
+      <w:pPr>
+        <w:rPr>
+          <w:rFonts w:ascii="Arial" w:hAnsi="Arial" w:cs="Arial"/>
+          <w:b/>
+          <w:sz w:val="20"/>
+        </w:rPr>
+      </w:pPr>
+      <w:r>
+        <w:rPr>
+          <w:rFonts w:ascii="Arial" w:hAnsi="Arial" w:cs="Arial"/>
+          <w:b/>
+          <w:sz w:val="20"/>
+        </w:rPr>
+        <w:t xml:space="preserve">NEXT </w:t>
+      </w:r>
+      <w:r>
+        <w:rPr>
+          <w:rFonts w:ascii="Arial" w:hAnsi="Arial" w:cs="Arial"/>
+          <w:b/>
+          <w:sz w:val="20"/>
+        </w:rPr>
+        <w:t xml:space="preserve">GROUP </w:t>
+      </w:r>
+      <w:bookmarkStart w:id="0" w:name="_GoBack"/>
+      <w:bookmarkEnd w:id="0"/>
+      <w:r>
+        <w:rPr>
+          <w:rFonts w:ascii="Arial" w:hAnsi="Arial" w:cs="Arial"/>
+          <w:b/>
+          <w:sz w:val="20"/>
+        </w:rPr>
+        <w:t>MEETING</w:t>
+      </w:r>
+      <w:r>
+        <w:rPr>
+          <w:rFonts w:ascii="Arial" w:hAnsi="Arial" w:cs="Arial"/>
+          <w:b/>
+          <w:sz w:val="20"/>
+        </w:rPr>
+        <w:t>:</w:t>
+      </w:r>
+      <w:r>
+        <w:rPr>
+          <w:rFonts w:ascii="Arial" w:hAnsi="Arial" w:cs="Arial"/>
+          <w:b/>
+          <w:sz w:val="20"/>
+        </w:rPr>
+        <w:t xml:space="preserve"> SUNDAY 26</w:t>
+      </w:r>
+      <w:r>
+        <w:rPr>
+          <w:rFonts w:ascii="Arial" w:hAnsi="Arial" w:cs="Arial"/>
+          <w:b/>
+          <w:sz w:val="20"/>
+          <w:vertAlign w:val="superscript"/>
+        </w:rPr>
+        <w:t>TH</w:t>
+      </w:r>
+      <w:r>
+        <w:rPr>
+          <w:rFonts w:ascii="Arial" w:hAnsi="Arial" w:cs="Arial"/>
+          <w:b/>
+          <w:sz w:val="20"/>
+        </w:rPr>
+        <w:t xml:space="preserve"> MARCH IN UCD. </w:t>
       </w:r>
     </w:p>
     <w:sectPr>
@@ -1437,7 +2327,7 @@
 </file>
 
 <file path=word/endnotes.xml><?xml version="1.0" encoding="utf-8"?>
-<w:endnotes xmlns:wpc="http://schemas.microsoft.com/office/word/2010/wordprocessingCanvas" xmlns:cx="http://schemas.microsoft.com/office/drawing/2014/chartex" xmlns:cx1="http://schemas.microsoft.com/office/drawing/2015/9/8/chartex" xmlns:cx2="http://schemas.microsoft.com/office/drawing/2015/10/21/chartex" xmlns:cx3="http://schemas.microsoft.com/office/drawing/2016/5/9/chartex" xmlns:cx4="http://schemas.microsoft.com/office/drawing/2016/5/10/chartex" xmlns:cx5="http://schemas.microsoft.com/office/drawing/2016/5/11/chartex" xmlns:mc="http://schemas.openxmlformats.org/markup-compatibility/2006" xmlns:o="urn:schemas-microsoft-com:office:office" xmlns:r="http://schemas.openxmlformats.org/officeDocument/2006/relationships" xmlns:m="http://schemas.openxmlformats.org/officeDocument/2006/math" xmlns:v="urn:schemas-microsoft-com:vml" xmlns:wp14="http://schemas.microsoft.com/office/word/2010/wordprocessingDrawing" xmlns:wp="http://schemas.openxmlformats.org/drawingml/2006/wordprocessingDrawing" xmlns:w10="urn:schemas-microsoft-com:office:word" xmlns:w="http://schemas.openxmlformats.org/wordprocessingml/2006/main" xmlns:w14="http://schemas.microsoft.com/office/word/2010/wordml" xmlns:w15="http://schemas.microsoft.com/office/word/2012/wordml" xmlns:w16se="http://schemas.microsoft.com/office/word/2015/wordml/symex" xmlns:wpg="http://schemas.microsoft.com/office/word/2010/wordprocessingGroup" xmlns:wpi="http://schemas.microsoft.com/office/word/2010/wordprocessingInk" xmlns:wne="http://schemas.microsoft.com/office/word/2006/wordml" xmlns:wps="http://schemas.microsoft.com/office/word/2010/wordprocessingShape" mc:Ignorable="w14 w15 w16se wp14">
+<w:endnotes xmlns:wpc="http://schemas.microsoft.com/office/word/2010/wordprocessingCanvas" xmlns:cx="http://schemas.microsoft.com/office/drawing/2014/chartex" xmlns:cx1="http://schemas.microsoft.com/office/drawing/2015/9/8/chartex" xmlns:cx2="http://schemas.microsoft.com/office/drawing/2015/10/21/chartex" xmlns:cx3="http://schemas.microsoft.com/office/drawing/2016/5/9/chartex" xmlns:cx4="http://schemas.microsoft.com/office/drawing/2016/5/10/chartex" xmlns:cx5="http://schemas.microsoft.com/office/drawing/2016/5/11/chartex" xmlns:cx6="http://schemas.microsoft.com/office/drawing/2016/5/12/chartex" xmlns:cx7="http://schemas.microsoft.com/office/drawing/2016/5/13/chartex" xmlns:cx8="http://schemas.microsoft.com/office/drawing/2016/5/14/chartex" xmlns:mc="http://schemas.openxmlformats.org/markup-compatibility/2006" xmlns:o="urn:schemas-microsoft-com:office:office" xmlns:r="http://schemas.openxmlformats.org/officeDocument/2006/relationships" xmlns:m="http://schemas.openxmlformats.org/officeDocument/2006/math" xmlns:v="urn:schemas-microsoft-com:vml" xmlns:wp14="http://schemas.microsoft.com/office/word/2010/wordprocessingDrawing" xmlns:wp="http://schemas.openxmlformats.org/drawingml/2006/wordprocessingDrawing" xmlns:w10="urn:schemas-microsoft-com:office:word" xmlns:w="http://schemas.openxmlformats.org/wordprocessingml/2006/main" xmlns:w14="http://schemas.microsoft.com/office/word/2010/wordml" xmlns:w15="http://schemas.microsoft.com/office/word/2012/wordml" xmlns:w16se="http://schemas.microsoft.com/office/word/2015/wordml/symex" xmlns:wpg="http://schemas.microsoft.com/office/word/2010/wordprocessingGroup" xmlns:wpi="http://schemas.microsoft.com/office/word/2010/wordprocessingInk" xmlns:wne="http://schemas.microsoft.com/office/word/2006/wordml" xmlns:wps="http://schemas.microsoft.com/office/word/2010/wordprocessingShape" mc:Ignorable="w14 w15 w16se wp14">
   <w:endnote w:type="separator" w:id="-1">
     <w:p>
       <w:pPr>
@@ -1462,7 +2352,7 @@
 </file>
 
 <file path=word/footnotes.xml><?xml version="1.0" encoding="utf-8"?>
-<w:footnotes xmlns:wpc="http://schemas.microsoft.com/office/word/2010/wordprocessingCanvas" xmlns:cx="http://schemas.microsoft.com/office/drawing/2014/chartex" xmlns:cx1="http://schemas.microsoft.com/office/drawing/2015/9/8/chartex" xmlns:cx2="http://schemas.microsoft.com/office/drawing/2015/10/21/chartex" xmlns:cx3="http://schemas.microsoft.com/office/drawing/2016/5/9/chartex" xmlns:cx4="http://schemas.microsoft.com/office/drawing/2016/5/10/chartex" xmlns:cx5="http://schemas.microsoft.com/office/drawing/2016/5/11/chartex" xmlns:mc="http://schemas.openxmlformats.org/markup-compatibility/2006" xmlns:o="urn:schemas-microsoft-com:office:office" xmlns:r="http://schemas.openxmlformats.org/officeDocument/2006/relationships" xmlns:m="http://schemas.openxmlformats.org/officeDocument/2006/math" xmlns:v="urn:schemas-microsoft-com:vml" xmlns:wp14="http://schemas.microsoft.com/office/word/2010/wordprocessingDrawing" xmlns:wp="http://schemas.openxmlformats.org/drawingml/2006/wordprocessingDrawing" xmlns:w10="urn:schemas-microsoft-com:office:word" xmlns:w="http://schemas.openxmlformats.org/wordprocessingml/2006/main" xmlns:w14="http://schemas.microsoft.com/office/word/2010/wordml" xmlns:w15="http://schemas.microsoft.com/office/word/2012/wordml" xmlns:w16se="http://schemas.microsoft.com/office/word/2015/wordml/symex" xmlns:wpg="http://schemas.microsoft.com/office/word/2010/wordprocessingGroup" xmlns:wpi="http://schemas.microsoft.com/office/word/2010/wordprocessingInk" xmlns:wne="http://schemas.microsoft.com/office/word/2006/wordml" xmlns:wps="http://schemas.microsoft.com/office/word/2010/wordprocessingShape" mc:Ignorable="w14 w15 w16se wp14">
+<w:footnotes xmlns:wpc="http://schemas.microsoft.com/office/word/2010/wordprocessingCanvas" xmlns:cx="http://schemas.microsoft.com/office/drawing/2014/chartex" xmlns:cx1="http://schemas.microsoft.com/office/drawing/2015/9/8/chartex" xmlns:cx2="http://schemas.microsoft.com/office/drawing/2015/10/21/chartex" xmlns:cx3="http://schemas.microsoft.com/office/drawing/2016/5/9/chartex" xmlns:cx4="http://schemas.microsoft.com/office/drawing/2016/5/10/chartex" xmlns:cx5="http://schemas.microsoft.com/office/drawing/2016/5/11/chartex" xmlns:cx6="http://schemas.microsoft.com/office/drawing/2016/5/12/chartex" xmlns:cx7="http://schemas.microsoft.com/office/drawing/2016/5/13/chartex" xmlns:cx8="http://schemas.microsoft.com/office/drawing/2016/5/14/chartex" xmlns:mc="http://schemas.openxmlformats.org/markup-compatibility/2006" xmlns:o="urn:schemas-microsoft-com:office:office" xmlns:r="http://schemas.openxmlformats.org/officeDocument/2006/relationships" xmlns:m="http://schemas.openxmlformats.org/officeDocument/2006/math" xmlns:v="urn:schemas-microsoft-com:vml" xmlns:wp14="http://schemas.microsoft.com/office/word/2010/wordprocessingDrawing" xmlns:wp="http://schemas.openxmlformats.org/drawingml/2006/wordprocessingDrawing" xmlns:w10="urn:schemas-microsoft-com:office:word" xmlns:w="http://schemas.openxmlformats.org/wordprocessingml/2006/main" xmlns:w14="http://schemas.microsoft.com/office/word/2010/wordml" xmlns:w15="http://schemas.microsoft.com/office/word/2012/wordml" xmlns:w16se="http://schemas.microsoft.com/office/word/2015/wordml/symex" xmlns:wpg="http://schemas.microsoft.com/office/word/2010/wordprocessingGroup" xmlns:wpi="http://schemas.microsoft.com/office/word/2010/wordprocessingInk" xmlns:wne="http://schemas.microsoft.com/office/word/2006/wordml" xmlns:wps="http://schemas.microsoft.com/office/word/2010/wordprocessingShape" mc:Ignorable="w14 w15 w16se wp14">
   <w:footnote w:type="separator" w:id="-1">
     <w:p>
       <w:pPr>
@@ -1487,7 +2377,7 @@
 </file>
 
 <file path=word/header1.xml><?xml version="1.0" encoding="utf-8"?>
-<w:hdr xmlns:wpc="http://schemas.microsoft.com/office/word/2010/wordprocessingCanvas" xmlns:cx="http://schemas.microsoft.com/office/drawing/2014/chartex" xmlns:cx1="http://schemas.microsoft.com/office/drawing/2015/9/8/chartex" xmlns:cx2="http://schemas.microsoft.com/office/drawing/2015/10/21/chartex" xmlns:cx3="http://schemas.microsoft.com/office/drawing/2016/5/9/chartex" xmlns:cx4="http://schemas.microsoft.com/office/drawing/2016/5/10/chartex" xmlns:cx5="http://schemas.microsoft.com/office/drawing/2016/5/11/chartex" xmlns:mc="http://schemas.openxmlformats.org/markup-compatibility/2006" xmlns:o="urn:schemas-microsoft-com:office:office" xmlns:r="http://schemas.openxmlformats.org/officeDocument/2006/relationships" xmlns:m="http://schemas.openxmlformats.org/officeDocument/2006/math" xmlns:v="urn:schemas-microsoft-com:vml" xmlns:wp14="http://schemas.microsoft.com/office/word/2010/wordprocessingDrawing" xmlns:wp="http://schemas.openxmlformats.org/drawingml/2006/wordprocessingDrawing" xmlns:w10="urn:schemas-microsoft-com:office:word" xmlns:w="http://schemas.openxmlformats.org/wordprocessingml/2006/main" xmlns:w14="http://schemas.microsoft.com/office/word/2010/wordml" xmlns:w15="http://schemas.microsoft.com/office/word/2012/wordml" xmlns:w16se="http://schemas.microsoft.com/office/word/2015/wordml/symex" xmlns:wpg="http://schemas.microsoft.com/office/word/2010/wordprocessingGroup" xmlns:wpi="http://schemas.microsoft.com/office/word/2010/wordprocessingInk" xmlns:wne="http://schemas.microsoft.com/office/word/2006/wordml" xmlns:wps="http://schemas.microsoft.com/office/word/2010/wordprocessingShape" mc:Ignorable="w14 w15 w16se wp14">
+<w:hdr xmlns:wpc="http://schemas.microsoft.com/office/word/2010/wordprocessingCanvas" xmlns:cx="http://schemas.microsoft.com/office/drawing/2014/chartex" xmlns:cx1="http://schemas.microsoft.com/office/drawing/2015/9/8/chartex" xmlns:cx2="http://schemas.microsoft.com/office/drawing/2015/10/21/chartex" xmlns:cx3="http://schemas.microsoft.com/office/drawing/2016/5/9/chartex" xmlns:cx4="http://schemas.microsoft.com/office/drawing/2016/5/10/chartex" xmlns:cx5="http://schemas.microsoft.com/office/drawing/2016/5/11/chartex" xmlns:cx6="http://schemas.microsoft.com/office/drawing/2016/5/12/chartex" xmlns:cx7="http://schemas.microsoft.com/office/drawing/2016/5/13/chartex" xmlns:cx8="http://schemas.microsoft.com/office/drawing/2016/5/14/chartex" xmlns:mc="http://schemas.openxmlformats.org/markup-compatibility/2006" xmlns:o="urn:schemas-microsoft-com:office:office" xmlns:r="http://schemas.openxmlformats.org/officeDocument/2006/relationships" xmlns:m="http://schemas.openxmlformats.org/officeDocument/2006/math" xmlns:v="urn:schemas-microsoft-com:vml" xmlns:wp14="http://schemas.microsoft.com/office/word/2010/wordprocessingDrawing" xmlns:wp="http://schemas.openxmlformats.org/drawingml/2006/wordprocessingDrawing" xmlns:w10="urn:schemas-microsoft-com:office:word" xmlns:w="http://schemas.openxmlformats.org/wordprocessingml/2006/main" xmlns:w14="http://schemas.microsoft.com/office/word/2010/wordml" xmlns:w15="http://schemas.microsoft.com/office/word/2012/wordml" xmlns:w16se="http://schemas.microsoft.com/office/word/2015/wordml/symex" xmlns:wpg="http://schemas.microsoft.com/office/word/2010/wordprocessingGroup" xmlns:wpi="http://schemas.microsoft.com/office/word/2010/wordprocessingInk" xmlns:wne="http://schemas.microsoft.com/office/word/2006/wordml" xmlns:wps="http://schemas.microsoft.com/office/word/2010/wordprocessingShape" mc:Ignorable="w14 w15 w16se wp14">
   <w:p>
     <w:pPr>
       <w:pStyle w:val="Header"/>
@@ -1551,7 +2441,7 @@
 </file>
 
 <file path=word/numbering.xml><?xml version="1.0" encoding="utf-8"?>
-<w:numbering xmlns:wpc="http://schemas.microsoft.com/office/word/2010/wordprocessingCanvas" xmlns:cx="http://schemas.microsoft.com/office/drawing/2014/chartex" xmlns:cx1="http://schemas.microsoft.com/office/drawing/2015/9/8/chartex" xmlns:cx2="http://schemas.microsoft.com/office/drawing/2015/10/21/chartex" xmlns:cx3="http://schemas.microsoft.com/office/drawing/2016/5/9/chartex" xmlns:cx4="http://schemas.microsoft.com/office/drawing/2016/5/10/chartex" xmlns:cx5="http://schemas.microsoft.com/office/drawing/2016/5/11/chartex" xmlns:mc="http://schemas.openxmlformats.org/markup-compatibility/2006" xmlns:o="urn:schemas-microsoft-com:office:office" xmlns:r="http://schemas.openxmlformats.org/officeDocument/2006/relationships" xmlns:m="http://schemas.openxmlformats.org/officeDocument/2006/math" xmlns:v="urn:schemas-microsoft-com:vml" xmlns:wp14="http://schemas.microsoft.com/office/word/2010/wordprocessingDrawing" xmlns:wp="http://schemas.openxmlformats.org/drawingml/2006/wordprocessingDrawing" xmlns:w10="urn:schemas-microsoft-com:office:word" xmlns:w="http://schemas.openxmlformats.org/wordprocessingml/2006/main" xmlns:w14="http://schemas.microsoft.com/office/word/2010/wordml" xmlns:w15="http://schemas.microsoft.com/office/word/2012/wordml" xmlns:w16se="http://schemas.microsoft.com/office/word/2015/wordml/symex" xmlns:wpg="http://schemas.microsoft.com/office/word/2010/wordprocessingGroup" xmlns:wpi="http://schemas.microsoft.com/office/word/2010/wordprocessingInk" xmlns:wne="http://schemas.microsoft.com/office/word/2006/wordml" xmlns:wps="http://schemas.microsoft.com/office/word/2010/wordprocessingShape" mc:Ignorable="w14 w15 w16se wp14">
+<w:numbering xmlns:wpc="http://schemas.microsoft.com/office/word/2010/wordprocessingCanvas" xmlns:cx="http://schemas.microsoft.com/office/drawing/2014/chartex" xmlns:cx1="http://schemas.microsoft.com/office/drawing/2015/9/8/chartex" xmlns:cx2="http://schemas.microsoft.com/office/drawing/2015/10/21/chartex" xmlns:cx3="http://schemas.microsoft.com/office/drawing/2016/5/9/chartex" xmlns:cx4="http://schemas.microsoft.com/office/drawing/2016/5/10/chartex" xmlns:cx5="http://schemas.microsoft.com/office/drawing/2016/5/11/chartex" xmlns:cx6="http://schemas.microsoft.com/office/drawing/2016/5/12/chartex" xmlns:cx7="http://schemas.microsoft.com/office/drawing/2016/5/13/chartex" xmlns:cx8="http://schemas.microsoft.com/office/drawing/2016/5/14/chartex" xmlns:mc="http://schemas.openxmlformats.org/markup-compatibility/2006" xmlns:o="urn:schemas-microsoft-com:office:office" xmlns:r="http://schemas.openxmlformats.org/officeDocument/2006/relationships" xmlns:m="http://schemas.openxmlformats.org/officeDocument/2006/math" xmlns:v="urn:schemas-microsoft-com:vml" xmlns:wp14="http://schemas.microsoft.com/office/word/2010/wordprocessingDrawing" xmlns:wp="http://schemas.openxmlformats.org/drawingml/2006/wordprocessingDrawing" xmlns:w10="urn:schemas-microsoft-com:office:word" xmlns:w="http://schemas.openxmlformats.org/wordprocessingml/2006/main" xmlns:w14="http://schemas.microsoft.com/office/word/2010/wordml" xmlns:w15="http://schemas.microsoft.com/office/word/2012/wordml" xmlns:w16se="http://schemas.microsoft.com/office/word/2015/wordml/symex" xmlns:wpg="http://schemas.microsoft.com/office/word/2010/wordprocessingGroup" xmlns:wpi="http://schemas.microsoft.com/office/word/2010/wordprocessingInk" xmlns:wne="http://schemas.microsoft.com/office/word/2006/wordml" xmlns:wps="http://schemas.microsoft.com/office/word/2010/wordprocessingShape" mc:Ignorable="w14 w15 w16se wp14">
   <w:abstractNum w:abstractNumId="0" w15:restartNumberingAfterBreak="0">
     <w:nsid w:val="03405FCE"/>
     <w:multiLevelType w:val="hybridMultilevel"/>
@@ -2806,7 +3696,7 @@
 </file>
 
 <file path=customXml/itemProps1.xml><?xml version="1.0" encoding="utf-8"?>
-<ds:datastoreItem xmlns:ds="http://schemas.openxmlformats.org/officeDocument/2006/customXml" ds:itemID="{FE75EC42-4E62-47B0-AE1A-8FC46EF8BCA8}">
+<ds:datastoreItem xmlns:ds="http://schemas.openxmlformats.org/officeDocument/2006/customXml" ds:itemID="{503C4A0D-958D-4F6A-B7A5-0D8D4ADE95B3}">
   <ds:schemaRefs>
     <ds:schemaRef ds:uri="http://schemas.openxmlformats.org/officeDocument/2006/bibliography"/>
   </ds:schemaRefs>

</xml_diff>